<commit_message>
Updated Write-off and Code
</commit_message>
<xml_diff>
--- a/Enron Udacity Write-off.docx
+++ b/Enron Udacity Write-off.docx
@@ -597,17 +597,8 @@
           <w:rFonts w:ascii="Arial" w:eastAsia="Times New Roman" w:hAnsi="Arial" w:cs="Arial"/>
           <w:color w:val="000000"/>
         </w:rPr>
-        <w:t xml:space="preserve">, which is a </w:t>
-      </w:r>
-      <w:r>
-        <w:rPr>
-          <w:rFonts w:ascii="Arial" w:eastAsia="Times New Roman" w:hAnsi="Arial" w:cs="Arial"/>
-          <w:color w:val="000000"/>
-        </w:rPr>
-        <w:t>12.41%</w:t>
-      </w:r>
-      <w:bookmarkStart w:id="0" w:name="_GoBack"/>
-      <w:bookmarkEnd w:id="0"/>
+        <w:t>, which is a 12.41%</w:t>
+      </w:r>
       <w:r>
         <w:rPr>
           <w:rFonts w:ascii="Arial" w:eastAsia="Times New Roman" w:hAnsi="Arial" w:cs="Arial"/>
@@ -817,71 +808,19 @@
         <w:ind w:left="720"/>
         <w:rPr>
           <w:rFonts w:ascii="Arial" w:eastAsia="Times New Roman" w:hAnsi="Arial" w:cs="Arial"/>
-          <w:color w:val="000000"/>
-        </w:rPr>
-      </w:pPr>
-      <w:r>
-        <w:rPr>
-          <w:rFonts w:ascii="Arial" w:eastAsia="Times New Roman" w:hAnsi="Arial" w:cs="Arial"/>
-          <w:color w:val="000000"/>
-        </w:rPr>
-        <w:t>The</w:t>
-      </w:r>
-      <w:r>
-        <w:rPr>
-          <w:rFonts w:ascii="Arial" w:eastAsia="Times New Roman" w:hAnsi="Arial" w:cs="Arial"/>
-          <w:color w:val="000000"/>
-        </w:rPr>
-        <w:t xml:space="preserve"> feature</w:t>
-      </w:r>
-      <w:r>
-        <w:rPr>
-          <w:rFonts w:ascii="Arial" w:eastAsia="Times New Roman" w:hAnsi="Arial" w:cs="Arial"/>
-          <w:color w:val="000000"/>
-        </w:rPr>
-        <w:t xml:space="preserve"> selection process was made algorithmically. </w:t>
-      </w:r>
-      <w:r>
-        <w:rPr>
-          <w:rFonts w:ascii="Arial" w:eastAsia="Times New Roman" w:hAnsi="Arial" w:cs="Arial"/>
-          <w:color w:val="000000"/>
-        </w:rPr>
-        <w:t>The optim</w:t>
-      </w:r>
-      <w:r>
-        <w:rPr>
-          <w:rFonts w:ascii="Arial" w:eastAsia="Times New Roman" w:hAnsi="Arial" w:cs="Arial"/>
-          <w:color w:val="000000"/>
-        </w:rPr>
-        <w:t>al features</w:t>
-      </w:r>
-      <w:r>
-        <w:rPr>
-          <w:rFonts w:ascii="Arial" w:eastAsia="Times New Roman" w:hAnsi="Arial" w:cs="Arial"/>
-          <w:color w:val="000000"/>
-        </w:rPr>
-        <w:t xml:space="preserve"> </w:t>
-      </w:r>
-      <w:r>
-        <w:rPr>
-          <w:rFonts w:ascii="Arial" w:eastAsia="Times New Roman" w:hAnsi="Arial" w:cs="Arial"/>
-          <w:color w:val="000000"/>
-        </w:rPr>
-        <w:t xml:space="preserve">mostly </w:t>
-      </w:r>
-      <w:r>
-        <w:rPr>
-          <w:rFonts w:ascii="Arial" w:eastAsia="Times New Roman" w:hAnsi="Arial" w:cs="Arial"/>
-          <w:color w:val="000000"/>
-        </w:rPr>
-        <w:t>returned are the following</w:t>
-      </w:r>
-      <w:r>
-        <w:rPr>
-          <w:rFonts w:ascii="Arial" w:eastAsia="Times New Roman" w:hAnsi="Arial" w:cs="Arial"/>
-          <w:color w:val="000000"/>
-        </w:rPr>
-        <w:t>:</w:t>
+          <w:b/>
+          <w:color w:val="000000"/>
+          <w:u w:val="single"/>
+        </w:rPr>
+      </w:pPr>
+      <w:r>
+        <w:rPr>
+          <w:rFonts w:ascii="Arial" w:eastAsia="Times New Roman" w:hAnsi="Arial" w:cs="Arial"/>
+          <w:b/>
+          <w:color w:val="000000"/>
+          <w:u w:val="single"/>
+        </w:rPr>
+        <w:t>Feature Selection:</w:t>
       </w:r>
     </w:p>
     <w:p>
@@ -898,70 +837,133 @@
           <w:rFonts w:ascii="Arial" w:eastAsia="Times New Roman" w:hAnsi="Arial" w:cs="Arial"/>
           <w:color w:val="000000"/>
         </w:rPr>
-        <w:t>[</w:t>
-      </w:r>
-      <w:r>
-        <w:rPr>
-          <w:rFonts w:ascii="Arial" w:eastAsia="Times New Roman" w:hAnsi="Arial" w:cs="Arial"/>
-          <w:noProof/>
-          <w:color w:val="000000"/>
-        </w:rPr>
-        <w:t>'poi</w:t>
-      </w:r>
-      <w:r>
-        <w:rPr>
-          <w:rFonts w:ascii="Arial" w:eastAsia="Times New Roman" w:hAnsi="Arial" w:cs="Arial"/>
-          <w:color w:val="000000"/>
-        </w:rPr>
-        <w:t>', 'salary', '</w:t>
-      </w:r>
-      <w:proofErr w:type="spellStart"/>
-      <w:r>
-        <w:rPr>
-          <w:rFonts w:ascii="Arial" w:eastAsia="Times New Roman" w:hAnsi="Arial" w:cs="Arial"/>
-          <w:color w:val="000000"/>
-        </w:rPr>
-        <w:t>shared_receipt_with_poi</w:t>
-      </w:r>
-      <w:proofErr w:type="spellEnd"/>
-      <w:r>
-        <w:rPr>
-          <w:rFonts w:ascii="Arial" w:eastAsia="Times New Roman" w:hAnsi="Arial" w:cs="Arial"/>
-          <w:color w:val="000000"/>
-        </w:rPr>
-        <w:t>', '</w:t>
-      </w:r>
-      <w:proofErr w:type="spellStart"/>
-      <w:r>
-        <w:rPr>
-          <w:rFonts w:ascii="Arial" w:eastAsia="Times New Roman" w:hAnsi="Arial" w:cs="Arial"/>
-          <w:color w:val="000000"/>
-        </w:rPr>
-        <w:t>director_fees</w:t>
-      </w:r>
-      <w:proofErr w:type="spellEnd"/>
-      <w:r>
-        <w:rPr>
-          <w:rFonts w:ascii="Arial" w:eastAsia="Times New Roman" w:hAnsi="Arial" w:cs="Arial"/>
-          <w:color w:val="000000"/>
-        </w:rPr>
-        <w:t>', '</w:t>
-      </w:r>
-      <w:proofErr w:type="spellStart"/>
-      <w:r>
-        <w:rPr>
-          <w:rFonts w:ascii="Arial" w:eastAsia="Times New Roman" w:hAnsi="Arial" w:cs="Arial"/>
-          <w:color w:val="000000"/>
-        </w:rPr>
-        <w:t>exercised_stock_options</w:t>
-      </w:r>
-      <w:proofErr w:type="spellEnd"/>
-      <w:r>
-        <w:rPr>
-          <w:rFonts w:ascii="Arial" w:eastAsia="Times New Roman" w:hAnsi="Arial" w:cs="Arial"/>
-          <w:color w:val="000000"/>
-        </w:rPr>
-        <w:t>']</w:t>
+        <w:t xml:space="preserve">The final features were selected algorithmically only if the appended feature added value to the model. </w:t>
+      </w:r>
+      <w:r>
+        <w:rPr>
+          <w:rFonts w:ascii="Arial" w:eastAsia="Times New Roman" w:hAnsi="Arial" w:cs="Arial"/>
+          <w:color w:val="000000"/>
+        </w:rPr>
+        <w:t xml:space="preserve">The initial test started with poi and salary. </w:t>
+      </w:r>
+      <w:r>
+        <w:rPr>
+          <w:rFonts w:ascii="Arial" w:eastAsia="Times New Roman" w:hAnsi="Arial" w:cs="Arial"/>
+          <w:color w:val="000000"/>
+        </w:rPr>
+        <w:t>Then one feature was appended at a time</w:t>
+      </w:r>
+      <w:r>
+        <w:rPr>
+          <w:rFonts w:ascii="Arial" w:eastAsia="Times New Roman" w:hAnsi="Arial" w:cs="Arial"/>
+          <w:color w:val="000000"/>
+        </w:rPr>
+        <w:t xml:space="preserve"> from a list and</w:t>
+      </w:r>
+      <w:r>
+        <w:rPr>
+          <w:rFonts w:ascii="Arial" w:eastAsia="Times New Roman" w:hAnsi="Arial" w:cs="Arial"/>
+          <w:color w:val="000000"/>
+        </w:rPr>
+        <w:t xml:space="preserve"> its evaluation metrics were compared with the max evaluation metrics. </w:t>
+      </w:r>
+      <w:r>
+        <w:rPr>
+          <w:rFonts w:ascii="Arial" w:eastAsia="Times New Roman" w:hAnsi="Arial" w:cs="Arial"/>
+          <w:color w:val="000000"/>
+        </w:rPr>
+        <w:t>If the feature added ended up maximizing the eval</w:t>
+      </w:r>
+      <w:r>
+        <w:rPr>
+          <w:rFonts w:ascii="Arial" w:eastAsia="Times New Roman" w:hAnsi="Arial" w:cs="Arial"/>
+          <w:color w:val="000000"/>
+        </w:rPr>
+        <w:t>uation metrics, it was kept providing new</w:t>
+      </w:r>
+      <w:r>
+        <w:rPr>
+          <w:rFonts w:ascii="Arial" w:eastAsia="Times New Roman" w:hAnsi="Arial" w:cs="Arial"/>
+          <w:color w:val="000000"/>
+        </w:rPr>
+        <w:t xml:space="preserve"> max evaluation metrics</w:t>
+      </w:r>
+      <w:r>
+        <w:rPr>
+          <w:rFonts w:ascii="Arial" w:eastAsia="Times New Roman" w:hAnsi="Arial" w:cs="Arial"/>
+          <w:color w:val="000000"/>
+        </w:rPr>
+        <w:t>. The process continued unt</w:t>
+      </w:r>
+      <w:r>
+        <w:rPr>
+          <w:rFonts w:ascii="Arial" w:eastAsia="Times New Roman" w:hAnsi="Arial" w:cs="Arial"/>
+          <w:color w:val="000000"/>
+        </w:rPr>
+        <w:t xml:space="preserve">il the last feature in the list only appending those which maximized the evaluation metrics. </w:t>
+      </w:r>
+      <w:r>
+        <w:rPr>
+          <w:rFonts w:ascii="Arial" w:eastAsia="Times New Roman" w:hAnsi="Arial" w:cs="Arial"/>
+          <w:color w:val="000000"/>
+        </w:rPr>
+        <w:t>This process was repeated 5 times st</w:t>
+      </w:r>
+      <w:r>
+        <w:rPr>
+          <w:rFonts w:ascii="Arial" w:eastAsia="Times New Roman" w:hAnsi="Arial" w:cs="Arial"/>
+          <w:color w:val="000000"/>
+        </w:rPr>
+        <w:t xml:space="preserve">oring each test in a dictionary, which included </w:t>
+      </w:r>
+      <w:r>
+        <w:rPr>
+          <w:rFonts w:ascii="Arial" w:eastAsia="Times New Roman" w:hAnsi="Arial" w:cs="Arial"/>
+          <w:color w:val="000000"/>
+        </w:rPr>
+        <w:t xml:space="preserve">the test number, </w:t>
+      </w:r>
+      <w:r>
+        <w:rPr>
+          <w:rFonts w:ascii="Arial" w:eastAsia="Times New Roman" w:hAnsi="Arial" w:cs="Arial"/>
+          <w:color w:val="000000"/>
+        </w:rPr>
+        <w:t xml:space="preserve">the </w:t>
+      </w:r>
+      <w:r>
+        <w:rPr>
+          <w:rFonts w:ascii="Arial" w:eastAsia="Times New Roman" w:hAnsi="Arial" w:cs="Arial"/>
+          <w:color w:val="000000"/>
+        </w:rPr>
+        <w:t xml:space="preserve">accuracy, </w:t>
+      </w:r>
+      <w:r>
+        <w:rPr>
+          <w:rFonts w:ascii="Arial" w:eastAsia="Times New Roman" w:hAnsi="Arial" w:cs="Arial"/>
+          <w:color w:val="000000"/>
+        </w:rPr>
+        <w:t>the precision, the recall, and a list of best features.</w:t>
+      </w:r>
+      <w:r>
+        <w:rPr>
+          <w:rFonts w:ascii="Arial" w:eastAsia="Times New Roman" w:hAnsi="Arial" w:cs="Arial"/>
+          <w:color w:val="000000"/>
+        </w:rPr>
+        <w:t xml:space="preserve"> </w:t>
+      </w:r>
+      <w:r>
+        <w:rPr>
+          <w:rFonts w:ascii="Arial" w:eastAsia="Times New Roman" w:hAnsi="Arial" w:cs="Arial"/>
+          <w:color w:val="000000"/>
+        </w:rPr>
+        <w:t>At the end the best features end up being those that returned the maximum accuracy while keeping the precision and recall above .30</w:t>
+      </w:r>
+      <w:r>
+        <w:rPr>
+          <w:rFonts w:ascii="Arial" w:eastAsia="Times New Roman" w:hAnsi="Arial" w:cs="Arial"/>
+          <w:color w:val="000000"/>
+        </w:rPr>
+        <w:t>.</w:t>
       </w:r>
     </w:p>
     <w:p>
@@ -978,43 +980,64 @@
           <w:rFonts w:ascii="Arial" w:eastAsia="Times New Roman" w:hAnsi="Arial" w:cs="Arial"/>
           <w:color w:val="000000"/>
         </w:rPr>
-        <w:t xml:space="preserve">However, </w:t>
-      </w:r>
-      <w:r>
-        <w:rPr>
-          <w:rFonts w:ascii="Arial" w:eastAsia="Times New Roman" w:hAnsi="Arial" w:cs="Arial"/>
-          <w:noProof/>
-          <w:color w:val="000000"/>
-        </w:rPr>
-        <w:t>sometime</w:t>
-      </w:r>
-      <w:r>
-        <w:rPr>
-          <w:rFonts w:ascii="Arial" w:eastAsia="Times New Roman" w:hAnsi="Arial" w:cs="Arial"/>
-          <w:noProof/>
-          <w:color w:val="000000"/>
-        </w:rPr>
-        <w:t>s</w:t>
-      </w:r>
-      <w:r>
-        <w:rPr>
-          <w:rFonts w:ascii="Arial" w:eastAsia="Times New Roman" w:hAnsi="Arial" w:cs="Arial"/>
-          <w:color w:val="000000"/>
-        </w:rPr>
-        <w:t xml:space="preserve"> given the randomized processing of train and test data</w:t>
-      </w:r>
-      <w:r>
-        <w:rPr>
-          <w:rFonts w:ascii="Arial" w:eastAsia="Times New Roman" w:hAnsi="Arial" w:cs="Arial"/>
-          <w:color w:val="000000"/>
-        </w:rPr>
-        <w:t xml:space="preserve"> the optimal features returned are the following:</w:t>
+        <w:t>This is an extensive proces</w:t>
+      </w:r>
+      <w:bookmarkStart w:id="0" w:name="_GoBack"/>
+      <w:bookmarkEnd w:id="0"/>
+      <w:r>
+        <w:rPr>
+          <w:rFonts w:ascii="Arial" w:eastAsia="Times New Roman" w:hAnsi="Arial" w:cs="Arial"/>
+          <w:color w:val="000000"/>
+        </w:rPr>
+        <w:t xml:space="preserve">s that managed to increase all evaluation metrics in balance. </w:t>
+      </w:r>
+      <w:r>
+        <w:rPr>
+          <w:rFonts w:ascii="Arial" w:eastAsia="Times New Roman" w:hAnsi="Arial" w:cs="Arial"/>
+          <w:color w:val="000000"/>
+        </w:rPr>
+        <w:t>The optim</w:t>
+      </w:r>
+      <w:r>
+        <w:rPr>
+          <w:rFonts w:ascii="Arial" w:eastAsia="Times New Roman" w:hAnsi="Arial" w:cs="Arial"/>
+          <w:color w:val="000000"/>
+        </w:rPr>
+        <w:t>al features</w:t>
+      </w:r>
+      <w:r>
+        <w:rPr>
+          <w:rFonts w:ascii="Arial" w:eastAsia="Times New Roman" w:hAnsi="Arial" w:cs="Arial"/>
+          <w:color w:val="000000"/>
+        </w:rPr>
+        <w:t xml:space="preserve"> </w:t>
+      </w:r>
+      <w:r>
+        <w:rPr>
+          <w:rFonts w:ascii="Arial" w:eastAsia="Times New Roman" w:hAnsi="Arial" w:cs="Arial"/>
+          <w:color w:val="000000"/>
+        </w:rPr>
+        <w:t xml:space="preserve">mostly </w:t>
+      </w:r>
+      <w:r>
+        <w:rPr>
+          <w:rFonts w:ascii="Arial" w:eastAsia="Times New Roman" w:hAnsi="Arial" w:cs="Arial"/>
+          <w:color w:val="000000"/>
+        </w:rPr>
+        <w:t>returned are the following</w:t>
+      </w:r>
+      <w:r>
+        <w:rPr>
+          <w:rFonts w:ascii="Arial" w:eastAsia="Times New Roman" w:hAnsi="Arial" w:cs="Arial"/>
+          <w:color w:val="000000"/>
+        </w:rPr>
+        <w:t>:</w:t>
       </w:r>
     </w:p>
     <w:p>
       <w:pPr>
         <w:spacing w:before="100" w:beforeAutospacing="1" w:after="100" w:afterAutospacing="1" w:line="240" w:lineRule="auto"/>
-        <w:ind w:left="720"/>
+        <w:ind w:left="1440"/>
         <w:rPr>
           <w:rFonts w:ascii="Arial" w:eastAsia="Times New Roman" w:hAnsi="Arial" w:cs="Arial"/>
           <w:color w:val="000000"/>
@@ -1048,7 +1071,7 @@
           <w:rFonts w:ascii="Arial" w:eastAsia="Times New Roman" w:hAnsi="Arial" w:cs="Arial"/>
           <w:color w:val="000000"/>
         </w:rPr>
-        <w:t>to_messages_impact</w:t>
+        <w:t>shared_receipt_with_poi</w:t>
       </w:r>
       <w:proofErr w:type="spellEnd"/>
       <w:r>
@@ -1056,7 +1079,7 @@
           <w:rFonts w:ascii="Arial" w:eastAsia="Times New Roman" w:hAnsi="Arial" w:cs="Arial"/>
           <w:color w:val="000000"/>
         </w:rPr>
-        <w:t>', 'expenses', '</w:t>
+        <w:t>', '</w:t>
       </w:r>
       <w:proofErr w:type="spellStart"/>
       <w:r>
@@ -1064,23 +1087,7 @@
           <w:rFonts w:ascii="Arial" w:eastAsia="Times New Roman" w:hAnsi="Arial" w:cs="Arial"/>
           <w:color w:val="000000"/>
         </w:rPr>
-        <w:t>total_stock_value</w:t>
-      </w:r>
-      <w:proofErr w:type="spellEnd"/>
-      <w:r>
-        <w:rPr>
-          <w:rFonts w:ascii="Arial" w:eastAsia="Times New Roman" w:hAnsi="Arial" w:cs="Arial"/>
-          <w:color w:val="000000"/>
-        </w:rPr>
-        <w:t>', '</w:t>
-      </w:r>
-      <w:proofErr w:type="spellStart"/>
-      <w:r>
-        <w:rPr>
-          <w:rFonts w:ascii="Arial" w:eastAsia="Times New Roman" w:hAnsi="Arial" w:cs="Arial"/>
-          <w:color w:val="000000"/>
-        </w:rPr>
-        <w:t>from_this_person_to_poi</w:t>
+        <w:t>director_fees</w:t>
       </w:r>
       <w:proofErr w:type="spellEnd"/>
       <w:r>
@@ -1121,98 +1128,7 @@
           <w:rFonts w:ascii="Arial" w:eastAsia="Times New Roman" w:hAnsi="Arial" w:cs="Arial"/>
           <w:color w:val="000000"/>
         </w:rPr>
-        <w:t xml:space="preserve">The </w:t>
-      </w:r>
-      <w:r>
-        <w:rPr>
-          <w:rFonts w:ascii="Arial" w:eastAsia="Times New Roman" w:hAnsi="Arial" w:cs="Arial"/>
-          <w:color w:val="000000"/>
-        </w:rPr>
-        <w:t>automatic-feature-selection goal is</w:t>
-      </w:r>
-      <w:r>
-        <w:rPr>
-          <w:rFonts w:ascii="Arial" w:eastAsia="Times New Roman" w:hAnsi="Arial" w:cs="Arial"/>
-          <w:color w:val="000000"/>
-        </w:rPr>
-        <w:t xml:space="preserve"> to maximize accuracy, precision, and recall altogether.</w:t>
-      </w:r>
-      <w:r>
-        <w:rPr>
-          <w:rFonts w:ascii="Arial" w:eastAsia="Times New Roman" w:hAnsi="Arial" w:cs="Arial"/>
-          <w:color w:val="000000"/>
-        </w:rPr>
-        <w:t xml:space="preserve"> In the algorithm,</w:t>
-      </w:r>
-      <w:r>
-        <w:rPr>
-          <w:rFonts w:ascii="Arial" w:eastAsia="Times New Roman" w:hAnsi="Arial" w:cs="Arial"/>
-          <w:color w:val="000000"/>
-        </w:rPr>
-        <w:t xml:space="preserve"> </w:t>
-      </w:r>
-      <w:r>
-        <w:rPr>
-          <w:rFonts w:ascii="Arial" w:eastAsia="Times New Roman" w:hAnsi="Arial" w:cs="Arial"/>
-          <w:color w:val="000000"/>
-        </w:rPr>
-        <w:t>i</w:t>
-      </w:r>
-      <w:r>
-        <w:rPr>
-          <w:rFonts w:ascii="Arial" w:eastAsia="Times New Roman" w:hAnsi="Arial" w:cs="Arial"/>
-          <w:color w:val="000000"/>
-        </w:rPr>
-        <w:t xml:space="preserve">f a feature increased accuracy but minimized recall or precision, it </w:t>
-      </w:r>
-      <w:r>
-        <w:rPr>
-          <w:rFonts w:ascii="Arial" w:eastAsia="Times New Roman" w:hAnsi="Arial" w:cs="Arial"/>
-          <w:color w:val="000000"/>
-        </w:rPr>
-        <w:t>is</w:t>
-      </w:r>
-      <w:r>
-        <w:rPr>
-          <w:rFonts w:ascii="Arial" w:eastAsia="Times New Roman" w:hAnsi="Arial" w:cs="Arial"/>
-          <w:color w:val="000000"/>
-        </w:rPr>
-        <w:t xml:space="preserve"> removed. If it maximized precision but decreased accuracy, it </w:t>
-      </w:r>
-      <w:r>
-        <w:rPr>
-          <w:rFonts w:ascii="Arial" w:eastAsia="Times New Roman" w:hAnsi="Arial" w:cs="Arial"/>
-          <w:color w:val="000000"/>
-        </w:rPr>
-        <w:t>is</w:t>
-      </w:r>
-      <w:r>
-        <w:rPr>
-          <w:rFonts w:ascii="Arial" w:eastAsia="Times New Roman" w:hAnsi="Arial" w:cs="Arial"/>
-          <w:color w:val="000000"/>
-        </w:rPr>
-        <w:t xml:space="preserve"> removed. </w:t>
-      </w:r>
-      <w:r>
-        <w:rPr>
-          <w:rFonts w:ascii="Arial" w:eastAsia="Times New Roman" w:hAnsi="Arial" w:cs="Arial"/>
-          <w:color w:val="000000"/>
-        </w:rPr>
-        <w:t>The result is</w:t>
-      </w:r>
-      <w:r>
-        <w:rPr>
-          <w:rFonts w:ascii="Arial" w:eastAsia="Times New Roman" w:hAnsi="Arial" w:cs="Arial"/>
-          <w:color w:val="000000"/>
-        </w:rPr>
-        <w:t xml:space="preserve"> only add</w:t>
-      </w:r>
-      <w:r>
-        <w:rPr>
-          <w:rFonts w:ascii="Arial" w:eastAsia="Times New Roman" w:hAnsi="Arial" w:cs="Arial"/>
-          <w:color w:val="000000"/>
-        </w:rPr>
-        <w:t xml:space="preserve">ing features that </w:t>
+        <w:t xml:space="preserve">However, </w:t>
       </w:r>
       <w:r>
         <w:rPr>
@@ -1220,43 +1136,154 @@
           <w:noProof/>
           <w:color w:val="000000"/>
         </w:rPr>
-        <w:t>increase</w:t>
-      </w:r>
-      <w:r>
-        <w:rPr>
-          <w:rFonts w:ascii="Arial" w:eastAsia="Times New Roman" w:hAnsi="Arial" w:cs="Arial"/>
-          <w:color w:val="000000"/>
-        </w:rPr>
-        <w:t xml:space="preserve"> the evaluation metrics in balance. </w:t>
-      </w:r>
-      <w:r>
-        <w:rPr>
-          <w:rFonts w:ascii="Arial" w:eastAsia="Times New Roman" w:hAnsi="Arial" w:cs="Arial"/>
-          <w:color w:val="000000"/>
-        </w:rPr>
-        <w:t xml:space="preserve">Moreover, </w:t>
-      </w:r>
-      <w:r>
-        <w:rPr>
-          <w:rFonts w:ascii="Arial" w:eastAsia="Times New Roman" w:hAnsi="Arial" w:cs="Arial"/>
-          <w:color w:val="000000"/>
-        </w:rPr>
-        <w:t xml:space="preserve">I did not have to do any scaling since </w:t>
-      </w:r>
-      <w:r>
-        <w:rPr>
-          <w:rFonts w:ascii="Arial" w:eastAsia="Times New Roman" w:hAnsi="Arial" w:cs="Arial"/>
-          <w:color w:val="000000"/>
-        </w:rPr>
-        <w:t>I ended up using a Decision Tree classifier, which does not usually require scaling.</w:t>
+        <w:t>sometime</w:t>
+      </w:r>
+      <w:r>
+        <w:rPr>
+          <w:rFonts w:ascii="Arial" w:eastAsia="Times New Roman" w:hAnsi="Arial" w:cs="Arial"/>
+          <w:noProof/>
+          <w:color w:val="000000"/>
+        </w:rPr>
+        <w:t>s</w:t>
+      </w:r>
+      <w:r>
+        <w:rPr>
+          <w:rFonts w:ascii="Arial" w:eastAsia="Times New Roman" w:hAnsi="Arial" w:cs="Arial"/>
+          <w:color w:val="000000"/>
+        </w:rPr>
+        <w:t xml:space="preserve"> given the randomized processing of train and test data</w:t>
+      </w:r>
+      <w:r>
+        <w:rPr>
+          <w:rFonts w:ascii="Arial" w:eastAsia="Times New Roman" w:hAnsi="Arial" w:cs="Arial"/>
+          <w:color w:val="000000"/>
+        </w:rPr>
+        <w:t xml:space="preserve"> the optimal features returned are the following:</w:t>
       </w:r>
     </w:p>
     <w:p>
       <w:pPr>
         <w:spacing w:before="100" w:beforeAutospacing="1" w:after="100" w:afterAutospacing="1" w:line="240" w:lineRule="auto"/>
+        <w:ind w:left="1440"/>
+        <w:rPr>
+          <w:rFonts w:ascii="Arial" w:eastAsia="Times New Roman" w:hAnsi="Arial" w:cs="Arial"/>
+          <w:color w:val="000000"/>
+        </w:rPr>
+      </w:pPr>
+      <w:r>
+        <w:rPr>
+          <w:rFonts w:ascii="Arial" w:eastAsia="Times New Roman" w:hAnsi="Arial" w:cs="Arial"/>
+          <w:color w:val="000000"/>
+        </w:rPr>
+        <w:t>[</w:t>
+      </w:r>
+      <w:r>
+        <w:rPr>
+          <w:rFonts w:ascii="Arial" w:eastAsia="Times New Roman" w:hAnsi="Arial" w:cs="Arial"/>
+          <w:noProof/>
+          <w:color w:val="000000"/>
+        </w:rPr>
+        <w:t>'poi</w:t>
+      </w:r>
+      <w:r>
+        <w:rPr>
+          <w:rFonts w:ascii="Arial" w:eastAsia="Times New Roman" w:hAnsi="Arial" w:cs="Arial"/>
+          <w:color w:val="000000"/>
+        </w:rPr>
+        <w:t>', 'salary', '</w:t>
+      </w:r>
+      <w:proofErr w:type="spellStart"/>
+      <w:r>
+        <w:rPr>
+          <w:rFonts w:ascii="Arial" w:eastAsia="Times New Roman" w:hAnsi="Arial" w:cs="Arial"/>
+          <w:color w:val="000000"/>
+        </w:rPr>
+        <w:t>to_messages_impact</w:t>
+      </w:r>
+      <w:proofErr w:type="spellEnd"/>
+      <w:r>
+        <w:rPr>
+          <w:rFonts w:ascii="Arial" w:eastAsia="Times New Roman" w:hAnsi="Arial" w:cs="Arial"/>
+          <w:color w:val="000000"/>
+        </w:rPr>
+        <w:t>', 'expenses', '</w:t>
+      </w:r>
+      <w:proofErr w:type="spellStart"/>
+      <w:r>
+        <w:rPr>
+          <w:rFonts w:ascii="Arial" w:eastAsia="Times New Roman" w:hAnsi="Arial" w:cs="Arial"/>
+          <w:color w:val="000000"/>
+        </w:rPr>
+        <w:t>total_stock_value</w:t>
+      </w:r>
+      <w:proofErr w:type="spellEnd"/>
+      <w:r>
+        <w:rPr>
+          <w:rFonts w:ascii="Arial" w:eastAsia="Times New Roman" w:hAnsi="Arial" w:cs="Arial"/>
+          <w:color w:val="000000"/>
+        </w:rPr>
+        <w:t>', '</w:t>
+      </w:r>
+      <w:proofErr w:type="spellStart"/>
+      <w:r>
+        <w:rPr>
+          <w:rFonts w:ascii="Arial" w:eastAsia="Times New Roman" w:hAnsi="Arial" w:cs="Arial"/>
+          <w:color w:val="000000"/>
+        </w:rPr>
+        <w:t>from_this_person_to_poi</w:t>
+      </w:r>
+      <w:proofErr w:type="spellEnd"/>
+      <w:r>
+        <w:rPr>
+          <w:rFonts w:ascii="Arial" w:eastAsia="Times New Roman" w:hAnsi="Arial" w:cs="Arial"/>
+          <w:color w:val="000000"/>
+        </w:rPr>
+        <w:t>', '</w:t>
+      </w:r>
+      <w:proofErr w:type="spellStart"/>
+      <w:r>
+        <w:rPr>
+          <w:rFonts w:ascii="Arial" w:eastAsia="Times New Roman" w:hAnsi="Arial" w:cs="Arial"/>
+          <w:color w:val="000000"/>
+        </w:rPr>
+        <w:t>exercised_stock_options</w:t>
+      </w:r>
+      <w:proofErr w:type="spellEnd"/>
+      <w:r>
+        <w:rPr>
+          <w:rFonts w:ascii="Arial" w:eastAsia="Times New Roman" w:hAnsi="Arial" w:cs="Arial"/>
+          <w:color w:val="000000"/>
+        </w:rPr>
+        <w:t>']</w:t>
+      </w:r>
+    </w:p>
+    <w:p>
+      <w:pPr>
+        <w:spacing w:before="100" w:beforeAutospacing="1" w:after="100" w:afterAutospacing="1" w:line="240" w:lineRule="auto"/>
         <w:ind w:left="720"/>
         <w:rPr>
           <w:rFonts w:ascii="Arial" w:eastAsia="Times New Roman" w:hAnsi="Arial" w:cs="Arial"/>
+          <w:b/>
+          <w:color w:val="000000"/>
+          <w:u w:val="single"/>
+        </w:rPr>
+      </w:pPr>
+      <w:r>
+        <w:rPr>
+          <w:rFonts w:ascii="Arial" w:eastAsia="Times New Roman" w:hAnsi="Arial" w:cs="Arial"/>
+          <w:b/>
+          <w:color w:val="000000"/>
+          <w:u w:val="single"/>
+        </w:rPr>
+        <w:t>New Features:</w:t>
+      </w:r>
+    </w:p>
+    <w:p>
+      <w:pPr>
+        <w:spacing w:before="100" w:beforeAutospacing="1" w:after="100" w:afterAutospacing="1" w:line="240" w:lineRule="auto"/>
+        <w:ind w:left="720"/>
+        <w:rPr>
+          <w:rFonts w:ascii="Arial" w:eastAsia="Times New Roman" w:hAnsi="Arial" w:cs="Arial"/>
           <w:color w:val="000000"/>
         </w:rPr>
       </w:pPr>
@@ -1497,6 +1524,114 @@
           <w:color w:val="000000"/>
         </w:rPr>
         <w:t>at was money owed to the person. The person could potentially receive the differed sum or not.</w:t>
+      </w:r>
+    </w:p>
+    <w:p>
+      <w:pPr>
+        <w:spacing w:before="100" w:beforeAutospacing="1" w:after="100" w:afterAutospacing="1" w:line="240" w:lineRule="auto"/>
+        <w:ind w:left="720"/>
+        <w:rPr>
+          <w:rFonts w:ascii="Arial" w:eastAsia="Times New Roman" w:hAnsi="Arial" w:cs="Arial"/>
+          <w:color w:val="000000"/>
+        </w:rPr>
+      </w:pPr>
+      <w:r>
+        <w:rPr>
+          <w:rFonts w:ascii="Arial" w:eastAsia="Times New Roman" w:hAnsi="Arial" w:cs="Arial"/>
+          <w:color w:val="000000"/>
+        </w:rPr>
+        <w:lastRenderedPageBreak/>
+        <w:t>Adding</w:t>
+      </w:r>
+      <w:r>
+        <w:rPr>
+          <w:rFonts w:ascii="Arial" w:eastAsia="Times New Roman" w:hAnsi="Arial" w:cs="Arial"/>
+          <w:color w:val="000000"/>
+        </w:rPr>
+        <w:t xml:space="preserve"> the new feature</w:t>
+      </w:r>
+      <w:r>
+        <w:rPr>
+          <w:rFonts w:ascii="Arial" w:eastAsia="Times New Roman" w:hAnsi="Arial" w:cs="Arial"/>
+          <w:color w:val="000000"/>
+        </w:rPr>
+        <w:t xml:space="preserve"> </w:t>
+      </w:r>
+      <w:proofErr w:type="spellStart"/>
+      <w:r>
+        <w:rPr>
+          <w:rFonts w:ascii="Arial" w:eastAsia="Times New Roman" w:hAnsi="Arial" w:cs="Arial"/>
+          <w:color w:val="000000"/>
+        </w:rPr>
+        <w:t>from_mess</w:t>
+      </w:r>
+      <w:r>
+        <w:rPr>
+          <w:rFonts w:ascii="Arial" w:eastAsia="Times New Roman" w:hAnsi="Arial" w:cs="Arial"/>
+          <w:color w:val="000000"/>
+        </w:rPr>
+        <w:t>age_impact</w:t>
+      </w:r>
+      <w:proofErr w:type="spellEnd"/>
+      <w:r>
+        <w:rPr>
+          <w:rFonts w:ascii="Arial" w:eastAsia="Times New Roman" w:hAnsi="Arial" w:cs="Arial"/>
+          <w:color w:val="000000"/>
+        </w:rPr>
+        <w:t xml:space="preserve"> decreased accuracy, precision, and recall</w:t>
+      </w:r>
+      <w:r>
+        <w:rPr>
+          <w:rFonts w:ascii="Arial" w:eastAsia="Times New Roman" w:hAnsi="Arial" w:cs="Arial"/>
+          <w:color w:val="000000"/>
+        </w:rPr>
+        <w:t xml:space="preserve"> altogether. Adding the other new feature </w:t>
+      </w:r>
+      <w:proofErr w:type="spellStart"/>
+      <w:r>
+        <w:rPr>
+          <w:rFonts w:ascii="Arial" w:eastAsia="Times New Roman" w:hAnsi="Arial" w:cs="Arial"/>
+          <w:color w:val="000000"/>
+        </w:rPr>
+        <w:t>to_message_impact</w:t>
+      </w:r>
+      <w:proofErr w:type="spellEnd"/>
+      <w:r>
+        <w:rPr>
+          <w:rFonts w:ascii="Arial" w:eastAsia="Times New Roman" w:hAnsi="Arial" w:cs="Arial"/>
+          <w:color w:val="000000"/>
+        </w:rPr>
+        <w:t xml:space="preserve"> also </w:t>
+      </w:r>
+      <w:r>
+        <w:rPr>
+          <w:rFonts w:ascii="Arial" w:eastAsia="Times New Roman" w:hAnsi="Arial" w:cs="Arial"/>
+          <w:color w:val="000000"/>
+        </w:rPr>
+        <w:t xml:space="preserve">all evaluation metrics. Finally, adding </w:t>
+      </w:r>
+      <w:proofErr w:type="spellStart"/>
+      <w:r>
+        <w:rPr>
+          <w:rFonts w:ascii="Arial" w:eastAsia="Times New Roman" w:hAnsi="Arial" w:cs="Arial"/>
+          <w:color w:val="000000"/>
+        </w:rPr>
+        <w:t>total_compensation_abs</w:t>
+      </w:r>
+      <w:proofErr w:type="spellEnd"/>
+      <w:r>
+        <w:rPr>
+          <w:rFonts w:ascii="Arial" w:eastAsia="Times New Roman" w:hAnsi="Arial" w:cs="Arial"/>
+          <w:color w:val="000000"/>
+        </w:rPr>
+        <w:t xml:space="preserve"> also decreased </w:t>
+      </w:r>
+      <w:r>
+        <w:rPr>
+          <w:rFonts w:ascii="Arial" w:eastAsia="Times New Roman" w:hAnsi="Arial" w:cs="Arial"/>
+          <w:color w:val="000000"/>
+        </w:rPr>
+        <w:t xml:space="preserve">performance. </w:t>
       </w:r>
     </w:p>
     <w:p>
@@ -1666,15 +1801,7 @@
           <w:rFonts w:ascii="Arial" w:eastAsia="Times New Roman" w:hAnsi="Arial" w:cs="Arial"/>
           <w:color w:val="000000"/>
         </w:rPr>
-        <w:t xml:space="preserve">The Decision Tree classifier </w:t>
-      </w:r>
-      <w:r>
-        <w:rPr>
-          <w:rFonts w:ascii="Arial" w:eastAsia="Times New Roman" w:hAnsi="Arial" w:cs="Arial"/>
-          <w:color w:val="000000"/>
-        </w:rPr>
-        <w:lastRenderedPageBreak/>
-        <w:t xml:space="preserve">ended up providing </w:t>
+        <w:t xml:space="preserve">The Decision Tree classifier ended up providing </w:t>
       </w:r>
       <w:r>
         <w:rPr>
@@ -2380,6 +2507,7 @@
           <w:rFonts w:ascii="Arial" w:eastAsia="Times New Roman" w:hAnsi="Arial" w:cs="Arial"/>
           <w:color w:val="000000"/>
         </w:rPr>
+        <w:lastRenderedPageBreak/>
         <w:t xml:space="preserve">Validation is </w:t>
       </w:r>
       <w:r>
@@ -2683,16 +2811,7 @@
           <w:b/>
           <w:color w:val="000000"/>
         </w:rPr>
-        <w:t>Give at least 2 evaluation metrics and your average performance for each of them.  Explain an interpretation of your metrics that says something human-</w:t>
-      </w:r>
-      <w:r>
-        <w:rPr>
-          <w:rFonts w:ascii="Arial" w:eastAsia="Times New Roman" w:hAnsi="Arial" w:cs="Arial"/>
-          <w:b/>
-          <w:color w:val="000000"/>
-        </w:rPr>
-        <w:lastRenderedPageBreak/>
-        <w:t>understandable about your algorithm’s performance. [relevant rubric item: “usage of evaluation metrics”]</w:t>
+        <w:t>Give at least 2 evaluation metrics and your average performance for each of them.  Explain an interpretation of your metrics that says something human-understandable about your algorithm’s performance. [relevant rubric item: “usage of evaluation metrics”]</w:t>
       </w:r>
     </w:p>
     <w:p>

</xml_diff>